<commit_message>
1. 菜单除了音量和背光调节之外，全部做轮询 2. Camera操作流程要执行UI_UpdateDevStatusInfo();写Flash操作 3. 时间设置AM: 0:00 ~ 11:59 / PM: 12:00 ~ 11:59
</commit_message>
<xml_diff>
--- a/Update/Anker_All_Bin/T8300软件修改记录.docx
+++ b/Update/Anker_All_Bin/T8300软件修改记录.docx
@@ -802,43 +802,7 @@
           <w:sz w:val="24"/>
           <w:szCs w:val="24"/>
         </w:rPr>
-        <w:t>匹配摄像头时</w:t>
-      </w:r>
-      <w:proofErr w:type="spellStart"/>
-      <w:r>
-        <w:rPr>
-          <w:rFonts w:ascii="楷体" w:eastAsia="楷体" w:hAnsi="楷体" w:hint="eastAsia"/>
-          <w:sz w:val="24"/>
-          <w:szCs w:val="24"/>
-        </w:rPr>
-        <w:t>lostlink</w:t>
-      </w:r>
-      <w:proofErr w:type="spellEnd"/>
-      <w:r>
-        <w:rPr>
-          <w:rFonts w:ascii="楷体" w:eastAsia="楷体" w:hAnsi="楷体" w:hint="eastAsia"/>
-          <w:sz w:val="24"/>
-          <w:szCs w:val="24"/>
-        </w:rPr>
-        <w:t>等待2s显示，其他情况只要检测到</w:t>
-      </w:r>
-      <w:proofErr w:type="spellStart"/>
-      <w:r>
-        <w:rPr>
-          <w:rFonts w:ascii="楷体" w:eastAsia="楷体" w:hAnsi="楷体" w:hint="eastAsia"/>
-          <w:sz w:val="24"/>
-          <w:szCs w:val="24"/>
-        </w:rPr>
-        <w:t>lostlink</w:t>
-      </w:r>
-      <w:proofErr w:type="spellEnd"/>
-      <w:r>
-        <w:rPr>
-          <w:rFonts w:ascii="楷体" w:eastAsia="楷体" w:hAnsi="楷体" w:hint="eastAsia"/>
-          <w:sz w:val="24"/>
-          <w:szCs w:val="24"/>
-        </w:rPr>
-        <w:t>就显示无信号图标</w:t>
+        <w:t>匹配摄像头时lostlink等待2s显示，其他情况只要检测到lostlink就显示无信号图标</w:t>
       </w:r>
     </w:p>
     <w:p>
@@ -888,7 +852,6 @@
         </w:rPr>
         <w:t>A模式LCD上电和断电放在</w:t>
       </w:r>
-      <w:proofErr w:type="spellStart"/>
       <w:r>
         <w:rPr>
           <w:rFonts w:ascii="楷体" w:eastAsia="楷体" w:hAnsi="楷体"/>
@@ -913,7 +876,6 @@
         </w:rPr>
         <w:t>APP_LcdDisplayOff</w:t>
       </w:r>
-      <w:proofErr w:type="spellEnd"/>
       <w:r>
         <w:rPr>
           <w:rFonts w:ascii="楷体" w:eastAsia="楷体" w:hAnsi="楷体" w:hint="eastAsia"/>
@@ -1385,6 +1347,15 @@
         </w:rPr>
         <w:t>BU</w:t>
       </w:r>
+      <w:r>
+        <w:rPr>
+          <w:rFonts w:hint="eastAsia"/>
+        </w:rPr>
+        <w:t xml:space="preserve"> /</w:t>
+      </w:r>
+      <w:r>
+        <w:t>UI_SendPwrNormalModeToBu</w:t>
+      </w:r>
     </w:p>
     <w:p>
       <w:pPr>
@@ -1395,6 +1366,9 @@
         </w:numPr>
         <w:spacing w:afterLines="50"/>
         <w:ind w:firstLineChars="0"/>
+        <w:rPr>
+          <w:rFonts w:hint="eastAsia"/>
+        </w:rPr>
       </w:pPr>
       <w:r>
         <w:rPr>
@@ -1427,6 +1401,114 @@
         </w:rPr>
         <w:t>无声音问题</w:t>
       </w:r>
+    </w:p>
+    <w:p>
+      <w:pPr>
+        <w:spacing w:afterLines="50"/>
+        <w:ind w:left="720"/>
+        <w:rPr>
+          <w:rFonts w:ascii="Lucida Console" w:hAnsi="Lucida Console" w:cs="Lucida Console" w:hint="eastAsia"/>
+          <w:color w:val="BFBF00"/>
+          <w:sz w:val="18"/>
+          <w:szCs w:val="18"/>
+        </w:rPr>
+      </w:pPr>
+      <w:r>
+        <w:rPr>
+          <w:rFonts w:hint="eastAsia"/>
+        </w:rPr>
+        <w:t>提交测试：</w:t>
+      </w:r>
+      <w:r>
+        <w:rPr>
+          <w:rFonts w:ascii="Lucida Console" w:hAnsi="Lucida Console" w:cs="Lucida Console"/>
+          <w:color w:val="BFBF00"/>
+          <w:sz w:val="18"/>
+          <w:szCs w:val="18"/>
+        </w:rPr>
+        <w:t>6fc5f87d9aed26e659586fd178163d7a5532bfcd</w:t>
+      </w:r>
+    </w:p>
+    <w:p>
+      <w:pPr>
+        <w:spacing w:afterLines="50"/>
+        <w:ind w:left="720"/>
+        <w:rPr>
+          <w:rFonts w:ascii="Lucida Console" w:hAnsi="Lucida Console" w:cs="Lucida Console" w:hint="eastAsia"/>
+          <w:color w:val="BFBF00"/>
+          <w:sz w:val="18"/>
+          <w:szCs w:val="18"/>
+        </w:rPr>
+      </w:pPr>
+    </w:p>
+    <w:p>
+      <w:pPr>
+        <w:pStyle w:val="a3"/>
+        <w:numPr>
+          <w:ilvl w:val="0"/>
+          <w:numId w:val="9"/>
+        </w:numPr>
+        <w:spacing w:afterLines="50"/>
+        <w:ind w:firstLineChars="0"/>
+        <w:rPr>
+          <w:rFonts w:hint="eastAsia"/>
+        </w:rPr>
+      </w:pPr>
+      <w:r>
+        <w:rPr>
+          <w:rFonts w:hint="eastAsia"/>
+        </w:rPr>
+        <w:t>菜单除了音量和背光调节之外，全部做轮询</w:t>
+      </w:r>
+    </w:p>
+    <w:p>
+      <w:pPr>
+        <w:pStyle w:val="a3"/>
+        <w:numPr>
+          <w:ilvl w:val="0"/>
+          <w:numId w:val="9"/>
+        </w:numPr>
+        <w:spacing w:afterLines="50"/>
+        <w:ind w:firstLineChars="0"/>
+        <w:rPr>
+          <w:rFonts w:hint="eastAsia"/>
+        </w:rPr>
+      </w:pPr>
+      <w:r>
+        <w:rPr>
+          <w:rFonts w:hint="eastAsia"/>
+        </w:rPr>
+        <w:t>Camera</w:t>
+      </w:r>
+      <w:r>
+        <w:rPr>
+          <w:rFonts w:hint="eastAsia"/>
+        </w:rPr>
+        <w:t>操作流程要执行</w:t>
+      </w:r>
+      <w:r>
+        <w:t>UI_UpdateDevStatusInfo();</w:t>
+      </w:r>
+      <w:r>
+        <w:t>写</w:t>
+      </w:r>
+      <w:r>
+        <w:t>Flash</w:t>
+      </w:r>
+      <w:r>
+        <w:t>操作</w:t>
+      </w:r>
+    </w:p>
+    <w:p>
+      <w:pPr>
+        <w:pStyle w:val="a3"/>
+        <w:numPr>
+          <w:ilvl w:val="0"/>
+          <w:numId w:val="9"/>
+        </w:numPr>
+        <w:spacing w:afterLines="50"/>
+        <w:ind w:firstLineChars="0"/>
+      </w:pPr>
     </w:p>
     <w:sectPr>
       <w:pgSz w:w="11906" w:h="16838"/>

</xml_diff>